<commit_message>
Hoàn thành toàn bộ dự án, trừ Module 7: Báo cáo (Reports) – Thêm để tổng hợp dữ liệu (tồn kho, nhập/xuất).
</commit_message>
<xml_diff>
--- a/form_quan_ly_kho.docx
+++ b/form_quan_ly_kho.docx
@@ -3105,7 +3105,55 @@
           <w:rFonts w:cstheme="minorHAnsi"/>
           <w:lang w:val="en-US"/>
         </w:rPr>
-        <w:t xml:space="preserve">    - Cách khắc phục: Sử dụng 'lockForUpdate()' trong các giao dịch quan trọng như 'ship()' và 'receive()'.</w:t>
+        <w:t xml:space="preserve">    - Cách khắc phục: Sử dụng '</w:t>
+      </w:r>
+      <w:proofErr w:type="gramStart"/>
+      <w:r>
+        <w:rPr>
+          <w:rFonts w:cstheme="minorHAnsi"/>
+          <w:lang w:val="en-US"/>
+        </w:rPr>
+        <w:t>lockForUpdate(</w:t>
+      </w:r>
+      <w:proofErr w:type="gramEnd"/>
+      <w:r>
+        <w:rPr>
+          <w:rFonts w:cstheme="minorHAnsi"/>
+          <w:lang w:val="en-US"/>
+        </w:rPr>
+        <w:t>)' trong các giao dịch quan trọng như '</w:t>
+      </w:r>
+      <w:proofErr w:type="gramStart"/>
+      <w:r>
+        <w:rPr>
+          <w:rFonts w:cstheme="minorHAnsi"/>
+          <w:lang w:val="en-US"/>
+        </w:rPr>
+        <w:t>ship(</w:t>
+      </w:r>
+      <w:proofErr w:type="gramEnd"/>
+      <w:r>
+        <w:rPr>
+          <w:rFonts w:cstheme="minorHAnsi"/>
+          <w:lang w:val="en-US"/>
+        </w:rPr>
+        <w:t>)' và '</w:t>
+      </w:r>
+      <w:proofErr w:type="gramStart"/>
+      <w:r>
+        <w:rPr>
+          <w:rFonts w:cstheme="minorHAnsi"/>
+          <w:lang w:val="en-US"/>
+        </w:rPr>
+        <w:t>receive(</w:t>
+      </w:r>
+      <w:proofErr w:type="gramEnd"/>
+      <w:r>
+        <w:rPr>
+          <w:rFonts w:cstheme="minorHAnsi"/>
+          <w:lang w:val="en-US"/>
+        </w:rPr>
+        <w:t>)'.</w:t>
       </w:r>
     </w:p>
     <w:p>
@@ -3166,7 +3214,23 @@
           <w:rFonts w:cstheme="minorHAnsi"/>
           <w:lang w:val="en-US"/>
         </w:rPr>
-        <w:t xml:space="preserve">    - Cách khắc phục: Sử dụng ràng buộc khóa ngoại trong migration với 'onDelete('set null')'.</w:t>
+        <w:t xml:space="preserve">    - Cách khắc phục: Sử dụng ràng buộc khóa ngoại trong migration với '</w:t>
+      </w:r>
+      <w:proofErr w:type="gramStart"/>
+      <w:r>
+        <w:rPr>
+          <w:rFonts w:cstheme="minorHAnsi"/>
+          <w:lang w:val="en-US"/>
+        </w:rPr>
+        <w:t>onDelete(</w:t>
+      </w:r>
+      <w:proofErr w:type="gramEnd"/>
+      <w:r>
+        <w:rPr>
+          <w:rFonts w:cstheme="minorHAnsi"/>
+          <w:lang w:val="en-US"/>
+        </w:rPr>
+        <w:t>'set null')'.</w:t>
       </w:r>
     </w:p>
     <w:p>
@@ -3343,7 +3407,23 @@
           <w:rFonts w:cstheme="minorHAnsi"/>
           <w:lang w:val="en-US"/>
         </w:rPr>
-        <w:t xml:space="preserve">    - Cách khắc phục: Luôn sử dụng Policy ('@can', '$this-&gt;authorize()') để kiểm tra quyền trên từng resource cụ thể.</w:t>
+        <w:t xml:space="preserve">    - Cách khắc phục: Luôn sử dụng Policy ('@can', '$this-&gt;</w:t>
+      </w:r>
+      <w:proofErr w:type="gramStart"/>
+      <w:r>
+        <w:rPr>
+          <w:rFonts w:cstheme="minorHAnsi"/>
+          <w:lang w:val="en-US"/>
+        </w:rPr>
+        <w:t>authorize(</w:t>
+      </w:r>
+      <w:proofErr w:type="gramEnd"/>
+      <w:r>
+        <w:rPr>
+          <w:rFonts w:cstheme="minorHAnsi"/>
+          <w:lang w:val="en-US"/>
+        </w:rPr>
+        <w:t>)') để kiểm tra quyền trên từng resource cụ thể.</w:t>
       </w:r>
     </w:p>
     <w:p>
@@ -3402,8 +3482,16 @@
         <w:rPr>
           <w:lang w:val="en-US"/>
         </w:rPr>
-        <w:t>php artisan install:api</w:t>
-      </w:r>
+        <w:t xml:space="preserve">php artisan </w:t>
+      </w:r>
+      <w:proofErr w:type="gramStart"/>
+      <w:r>
+        <w:rPr>
+          <w:lang w:val="en-US"/>
+        </w:rPr>
+        <w:t>install:api</w:t>
+      </w:r>
+      <w:proofErr w:type="gramEnd"/>
     </w:p>
     <w:p>
       <w:pPr>
@@ -3417,11 +3505,33 @@
           <w:lang w:val="en-US"/>
         </w:rPr>
       </w:pPr>
-      <w:r>
-        <w:rPr>
-          <w:lang w:val="en-US"/>
-        </w:rPr>
-        <w:t>composer require laravel/sanctum</w:t>
+      <w:proofErr w:type="gramStart"/>
+      <w:r>
+        <w:rPr>
+          <w:lang w:val="en-US"/>
+        </w:rPr>
+        <w:t>composer</w:t>
+      </w:r>
+      <w:proofErr w:type="gramEnd"/>
+      <w:r>
+        <w:rPr>
+          <w:lang w:val="en-US"/>
+        </w:rPr>
+        <w:t xml:space="preserve"> </w:t>
+      </w:r>
+      <w:proofErr w:type="gramStart"/>
+      <w:r>
+        <w:rPr>
+          <w:lang w:val="en-US"/>
+        </w:rPr>
+        <w:t>require</w:t>
+      </w:r>
+      <w:proofErr w:type="gramEnd"/>
+      <w:r>
+        <w:rPr>
+          <w:lang w:val="en-US"/>
+        </w:rPr>
+        <w:t xml:space="preserve"> laravel/sanctum</w:t>
       </w:r>
     </w:p>
     <w:p>
@@ -3439,7 +3549,21 @@
         <w:rPr>
           <w:lang w:val="en-US"/>
         </w:rPr>
-        <w:t>php artisan vendor:publish --provider=</w:t>
+        <w:t xml:space="preserve">php artisan </w:t>
+      </w:r>
+      <w:proofErr w:type="gramStart"/>
+      <w:r>
+        <w:rPr>
+          <w:lang w:val="en-US"/>
+        </w:rPr>
+        <w:t>vendor:publish</w:t>
+      </w:r>
+      <w:proofErr w:type="gramEnd"/>
+      <w:r>
+        <w:rPr>
+          <w:lang w:val="en-US"/>
+        </w:rPr>
+        <w:t xml:space="preserve"> --provider=</w:t>
       </w:r>
       <w:r>
         <w:rPr>
@@ -3465,11 +3589,33 @@
           <w:lang w:val="en-US"/>
         </w:rPr>
       </w:pPr>
-      <w:r>
-        <w:rPr>
-          <w:lang w:val="en-US"/>
-        </w:rPr>
-        <w:t>composer require --dev barryvdh/laravel-ide-helper</w:t>
+      <w:proofErr w:type="gramStart"/>
+      <w:r>
+        <w:rPr>
+          <w:lang w:val="en-US"/>
+        </w:rPr>
+        <w:t>composer</w:t>
+      </w:r>
+      <w:proofErr w:type="gramEnd"/>
+      <w:r>
+        <w:rPr>
+          <w:lang w:val="en-US"/>
+        </w:rPr>
+        <w:t xml:space="preserve"> </w:t>
+      </w:r>
+      <w:proofErr w:type="gramStart"/>
+      <w:r>
+        <w:rPr>
+          <w:lang w:val="en-US"/>
+        </w:rPr>
+        <w:t>require</w:t>
+      </w:r>
+      <w:proofErr w:type="gramEnd"/>
+      <w:r>
+        <w:rPr>
+          <w:lang w:val="en-US"/>
+        </w:rPr>
+        <w:t xml:space="preserve"> --dev barryvdh/laravel-ide-helper</w:t>
       </w:r>
     </w:p>
     <w:p>
@@ -7141,14 +7287,6 @@
 </file>
 
 <file path=customXml/item2.xml><?xml version="1.0" encoding="utf-8"?>
-<p:properties xmlns:p="http://schemas.microsoft.com/office/2006/metadata/properties" xmlns:xsi="http://www.w3.org/2001/XMLSchema-instance" xmlns:pc="http://schemas.microsoft.com/office/infopath/2007/PartnerControls">
-  <documentManagement>
-    <_activity xmlns="a8fb7a21-a572-453d-8e18-3fb505ed7873" xsi:nil="true"/>
-  </documentManagement>
-</p:properties>
-</file>
-
-<file path=customXml/item3.xml><?xml version="1.0" encoding="utf-8"?>
 <ct:contentTypeSchema xmlns:ct="http://schemas.microsoft.com/office/2006/metadata/contentType" xmlns:ma="http://schemas.microsoft.com/office/2006/metadata/properties/metaAttributes" ct:_="" ma:_="" ma:contentTypeName="Tài liệu" ma:contentTypeID="0x010100A45F33963856484ABE57BE43B14A31BF" ma:contentTypeVersion="14" ma:contentTypeDescription="Tạo tài liệu mới." ma:contentTypeScope="" ma:versionID="fc2a4a1a15ea7379192df7644299c958">
   <xsd:schema xmlns:xsd="http://www.w3.org/2001/XMLSchema" xmlns:xs="http://www.w3.org/2001/XMLSchema" xmlns:p="http://schemas.microsoft.com/office/2006/metadata/properties" xmlns:ns3="a8fb7a21-a572-453d-8e18-3fb505ed7873" xmlns:ns4="4061f06c-8b79-4f0e-b264-935bdec78877" targetNamespace="http://schemas.microsoft.com/office/2006/metadata/properties" ma:root="true" ma:fieldsID="612eaf78fff1fd1095e4bb950cdfb02e" ns3:_="" ns4:_="">
     <xsd:import namespace="a8fb7a21-a572-453d-8e18-3fb505ed7873"/>
@@ -7377,6 +7515,14 @@
 </ct:contentTypeSchema>
 </file>
 
+<file path=customXml/item3.xml><?xml version="1.0" encoding="utf-8"?>
+<p:properties xmlns:p="http://schemas.microsoft.com/office/2006/metadata/properties" xmlns:xsi="http://www.w3.org/2001/XMLSchema-instance" xmlns:pc="http://schemas.microsoft.com/office/infopath/2007/PartnerControls">
+  <documentManagement>
+    <_activity xmlns="a8fb7a21-a572-453d-8e18-3fb505ed7873" xsi:nil="true"/>
+  </documentManagement>
+</p:properties>
+</file>
+
 <file path=customXml/itemProps1.xml><?xml version="1.0" encoding="utf-8"?>
 <ds:datastoreItem xmlns:ds="http://schemas.openxmlformats.org/officeDocument/2006/customXml" ds:itemID="{1AFAD477-AF8B-4BA0-8167-9A438766733A}">
   <ds:schemaRefs>
@@ -7386,16 +7532,6 @@
 </file>
 
 <file path=customXml/itemProps2.xml><?xml version="1.0" encoding="utf-8"?>
-<ds:datastoreItem xmlns:ds="http://schemas.openxmlformats.org/officeDocument/2006/customXml" ds:itemID="{721FD5EA-7FE2-4176-8ED2-817DE4DCCA56}">
-  <ds:schemaRefs>
-    <ds:schemaRef ds:uri="http://schemas.microsoft.com/office/2006/metadata/properties"/>
-    <ds:schemaRef ds:uri="http://schemas.microsoft.com/office/infopath/2007/PartnerControls"/>
-    <ds:schemaRef ds:uri="a8fb7a21-a572-453d-8e18-3fb505ed7873"/>
-  </ds:schemaRefs>
-</ds:datastoreItem>
-</file>
-
-<file path=customXml/itemProps3.xml><?xml version="1.0" encoding="utf-8"?>
 <ds:datastoreItem xmlns:ds="http://schemas.openxmlformats.org/officeDocument/2006/customXml" ds:itemID="{577B7401-A1E2-41C8-8BD0-A16847B5A015}">
   <ds:schemaRefs>
     <ds:schemaRef ds:uri="http://schemas.microsoft.com/office/2006/metadata/contentType"/>
@@ -7412,4 +7548,14 @@
     <ds:schemaRef ds:uri="http://schemas.microsoft.com/internal/obd"/>
   </ds:schemaRefs>
 </ds:datastoreItem>
+</file>
+
+<file path=customXml/itemProps3.xml><?xml version="1.0" encoding="utf-8"?>
+<ds:datastoreItem xmlns:ds="http://schemas.openxmlformats.org/officeDocument/2006/customXml" ds:itemID="{721FD5EA-7FE2-4176-8ED2-817DE4DCCA56}">
+  <ds:schemaRefs>
+    <ds:schemaRef ds:uri="http://schemas.microsoft.com/office/2006/metadata/properties"/>
+    <ds:schemaRef ds:uri="http://schemas.microsoft.com/office/infopath/2007/PartnerControls"/>
+    <ds:schemaRef ds:uri="a8fb7a21-a572-453d-8e18-3fb505ed7873"/>
+  </ds:schemaRefs>
+</ds:datastoreItem>
 </file>
</xml_diff>

<commit_message>
Hoàn thiện dự án
</commit_message>
<xml_diff>
--- a/form_quan_ly_kho.docx
+++ b/form_quan_ly_kho.docx
@@ -3105,55 +3105,7 @@
           <w:rFonts w:cstheme="minorHAnsi"/>
           <w:lang w:val="en-US"/>
         </w:rPr>
-        <w:t xml:space="preserve">    - Cách khắc phục: Sử dụng '</w:t>
-      </w:r>
-      <w:proofErr w:type="gramStart"/>
-      <w:r>
-        <w:rPr>
-          <w:rFonts w:cstheme="minorHAnsi"/>
-          <w:lang w:val="en-US"/>
-        </w:rPr>
-        <w:t>lockForUpdate(</w:t>
-      </w:r>
-      <w:proofErr w:type="gramEnd"/>
-      <w:r>
-        <w:rPr>
-          <w:rFonts w:cstheme="minorHAnsi"/>
-          <w:lang w:val="en-US"/>
-        </w:rPr>
-        <w:t>)' trong các giao dịch quan trọng như '</w:t>
-      </w:r>
-      <w:proofErr w:type="gramStart"/>
-      <w:r>
-        <w:rPr>
-          <w:rFonts w:cstheme="minorHAnsi"/>
-          <w:lang w:val="en-US"/>
-        </w:rPr>
-        <w:t>ship(</w:t>
-      </w:r>
-      <w:proofErr w:type="gramEnd"/>
-      <w:r>
-        <w:rPr>
-          <w:rFonts w:cstheme="minorHAnsi"/>
-          <w:lang w:val="en-US"/>
-        </w:rPr>
-        <w:t>)' và '</w:t>
-      </w:r>
-      <w:proofErr w:type="gramStart"/>
-      <w:r>
-        <w:rPr>
-          <w:rFonts w:cstheme="minorHAnsi"/>
-          <w:lang w:val="en-US"/>
-        </w:rPr>
-        <w:t>receive(</w:t>
-      </w:r>
-      <w:proofErr w:type="gramEnd"/>
-      <w:r>
-        <w:rPr>
-          <w:rFonts w:cstheme="minorHAnsi"/>
-          <w:lang w:val="en-US"/>
-        </w:rPr>
-        <w:t>)'.</w:t>
+        <w:t xml:space="preserve">    - Cách khắc phục: Sử dụng 'lockForUpdate()' trong các giao dịch quan trọng như 'ship()' và 'receive()'.</w:t>
       </w:r>
     </w:p>
     <w:p>
@@ -3214,23 +3166,7 @@
           <w:rFonts w:cstheme="minorHAnsi"/>
           <w:lang w:val="en-US"/>
         </w:rPr>
-        <w:t xml:space="preserve">    - Cách khắc phục: Sử dụng ràng buộc khóa ngoại trong migration với '</w:t>
-      </w:r>
-      <w:proofErr w:type="gramStart"/>
-      <w:r>
-        <w:rPr>
-          <w:rFonts w:cstheme="minorHAnsi"/>
-          <w:lang w:val="en-US"/>
-        </w:rPr>
-        <w:t>onDelete(</w:t>
-      </w:r>
-      <w:proofErr w:type="gramEnd"/>
-      <w:r>
-        <w:rPr>
-          <w:rFonts w:cstheme="minorHAnsi"/>
-          <w:lang w:val="en-US"/>
-        </w:rPr>
-        <w:t>'set null')'.</w:t>
+        <w:t xml:space="preserve">    - Cách khắc phục: Sử dụng ràng buộc khóa ngoại trong migration với 'onDelete('set null')'.</w:t>
       </w:r>
     </w:p>
     <w:p>
@@ -3407,23 +3343,7 @@
           <w:rFonts w:cstheme="minorHAnsi"/>
           <w:lang w:val="en-US"/>
         </w:rPr>
-        <w:t xml:space="preserve">    - Cách khắc phục: Luôn sử dụng Policy ('@can', '$this-&gt;</w:t>
-      </w:r>
-      <w:proofErr w:type="gramStart"/>
-      <w:r>
-        <w:rPr>
-          <w:rFonts w:cstheme="minorHAnsi"/>
-          <w:lang w:val="en-US"/>
-        </w:rPr>
-        <w:t>authorize(</w:t>
-      </w:r>
-      <w:proofErr w:type="gramEnd"/>
-      <w:r>
-        <w:rPr>
-          <w:rFonts w:cstheme="minorHAnsi"/>
-          <w:lang w:val="en-US"/>
-        </w:rPr>
-        <w:t>)') để kiểm tra quyền trên từng resource cụ thể.</w:t>
+        <w:t xml:space="preserve">    - Cách khắc phục: Luôn sử dụng Policy ('@can', '$this-&gt;authorize()') để kiểm tra quyền trên từng resource cụ thể.</w:t>
       </w:r>
     </w:p>
     <w:p>
@@ -3482,16 +3402,8 @@
         <w:rPr>
           <w:lang w:val="en-US"/>
         </w:rPr>
-        <w:t xml:space="preserve">php artisan </w:t>
-      </w:r>
-      <w:proofErr w:type="gramStart"/>
-      <w:r>
-        <w:rPr>
-          <w:lang w:val="en-US"/>
-        </w:rPr>
-        <w:t>install:api</w:t>
-      </w:r>
-      <w:proofErr w:type="gramEnd"/>
+        <w:t>php artisan install:api</w:t>
+      </w:r>
     </w:p>
     <w:p>
       <w:pPr>
@@ -3505,33 +3417,11 @@
           <w:lang w:val="en-US"/>
         </w:rPr>
       </w:pPr>
-      <w:proofErr w:type="gramStart"/>
-      <w:r>
-        <w:rPr>
-          <w:lang w:val="en-US"/>
-        </w:rPr>
-        <w:t>composer</w:t>
-      </w:r>
-      <w:proofErr w:type="gramEnd"/>
-      <w:r>
-        <w:rPr>
-          <w:lang w:val="en-US"/>
-        </w:rPr>
-        <w:t xml:space="preserve"> </w:t>
-      </w:r>
-      <w:proofErr w:type="gramStart"/>
-      <w:r>
-        <w:rPr>
-          <w:lang w:val="en-US"/>
-        </w:rPr>
-        <w:t>require</w:t>
-      </w:r>
-      <w:proofErr w:type="gramEnd"/>
-      <w:r>
-        <w:rPr>
-          <w:lang w:val="en-US"/>
-        </w:rPr>
-        <w:t xml:space="preserve"> laravel/sanctum</w:t>
+      <w:r>
+        <w:rPr>
+          <w:lang w:val="en-US"/>
+        </w:rPr>
+        <w:t>composer require laravel/sanctum</w:t>
       </w:r>
     </w:p>
     <w:p>
@@ -3549,21 +3439,7 @@
         <w:rPr>
           <w:lang w:val="en-US"/>
         </w:rPr>
-        <w:t xml:space="preserve">php artisan </w:t>
-      </w:r>
-      <w:proofErr w:type="gramStart"/>
-      <w:r>
-        <w:rPr>
-          <w:lang w:val="en-US"/>
-        </w:rPr>
-        <w:t>vendor:publish</w:t>
-      </w:r>
-      <w:proofErr w:type="gramEnd"/>
-      <w:r>
-        <w:rPr>
-          <w:lang w:val="en-US"/>
-        </w:rPr>
-        <w:t xml:space="preserve"> --provider=</w:t>
+        <w:t>php artisan vendor:publish --provider=</w:t>
       </w:r>
       <w:r>
         <w:rPr>
@@ -3589,33 +3465,29 @@
           <w:lang w:val="en-US"/>
         </w:rPr>
       </w:pPr>
-      <w:proofErr w:type="gramStart"/>
-      <w:r>
-        <w:rPr>
-          <w:lang w:val="en-US"/>
-        </w:rPr>
-        <w:t>composer</w:t>
-      </w:r>
-      <w:proofErr w:type="gramEnd"/>
-      <w:r>
-        <w:rPr>
-          <w:lang w:val="en-US"/>
-        </w:rPr>
-        <w:t xml:space="preserve"> </w:t>
-      </w:r>
-      <w:proofErr w:type="gramStart"/>
-      <w:r>
-        <w:rPr>
-          <w:lang w:val="en-US"/>
-        </w:rPr>
-        <w:t>require</w:t>
-      </w:r>
-      <w:proofErr w:type="gramEnd"/>
-      <w:r>
-        <w:rPr>
-          <w:lang w:val="en-US"/>
-        </w:rPr>
-        <w:t xml:space="preserve"> --dev barryvdh/laravel-ide-helper</w:t>
+      <w:r>
+        <w:rPr>
+          <w:lang w:val="en-US"/>
+        </w:rPr>
+        <w:t>composer require --dev barryvdh/laravel-ide-helper</w:t>
+      </w:r>
+    </w:p>
+    <w:p>
+      <w:pPr>
+        <w:pStyle w:val="oancuaDanhsach"/>
+        <w:numPr>
+          <w:ilvl w:val="0"/>
+          <w:numId w:val="20"/>
+        </w:numPr>
+        <w:rPr>
+          <w:lang w:val="en-US"/>
+        </w:rPr>
+      </w:pPr>
+      <w:r>
+        <w:rPr>
+          <w:lang w:val="en-US"/>
+        </w:rPr>
+        <w:t>npm install chart.js</w:t>
       </w:r>
     </w:p>
     <w:p>
@@ -7278,12 +7150,11 @@
 </file>
 
 <file path=customXml/item1.xml><?xml version="1.0" encoding="utf-8"?>
-<?mso-contentType ?>
-<FormTemplates xmlns="http://schemas.microsoft.com/sharepoint/v3/contenttype/forms">
-  <Display>DocumentLibraryForm</Display>
-  <Edit>DocumentLibraryForm</Edit>
-  <New>DocumentLibraryForm</New>
-</FormTemplates>
+<p:properties xmlns:p="http://schemas.microsoft.com/office/2006/metadata/properties" xmlns:xsi="http://www.w3.org/2001/XMLSchema-instance" xmlns:pc="http://schemas.microsoft.com/office/infopath/2007/PartnerControls">
+  <documentManagement>
+    <_activity xmlns="a8fb7a21-a572-453d-8e18-3fb505ed7873" xsi:nil="true"/>
+  </documentManagement>
+</p:properties>
 </file>
 
 <file path=customXml/item2.xml><?xml version="1.0" encoding="utf-8"?>
@@ -7516,17 +7387,20 @@
 </file>
 
 <file path=customXml/item3.xml><?xml version="1.0" encoding="utf-8"?>
-<p:properties xmlns:p="http://schemas.microsoft.com/office/2006/metadata/properties" xmlns:xsi="http://www.w3.org/2001/XMLSchema-instance" xmlns:pc="http://schemas.microsoft.com/office/infopath/2007/PartnerControls">
-  <documentManagement>
-    <_activity xmlns="a8fb7a21-a572-453d-8e18-3fb505ed7873" xsi:nil="true"/>
-  </documentManagement>
-</p:properties>
+<?mso-contentType ?>
+<FormTemplates xmlns="http://schemas.microsoft.com/sharepoint/v3/contenttype/forms">
+  <Display>DocumentLibraryForm</Display>
+  <Edit>DocumentLibraryForm</Edit>
+  <New>DocumentLibraryForm</New>
+</FormTemplates>
 </file>
 
 <file path=customXml/itemProps1.xml><?xml version="1.0" encoding="utf-8"?>
-<ds:datastoreItem xmlns:ds="http://schemas.openxmlformats.org/officeDocument/2006/customXml" ds:itemID="{1AFAD477-AF8B-4BA0-8167-9A438766733A}">
+<ds:datastoreItem xmlns:ds="http://schemas.openxmlformats.org/officeDocument/2006/customXml" ds:itemID="{721FD5EA-7FE2-4176-8ED2-817DE4DCCA56}">
   <ds:schemaRefs>
-    <ds:schemaRef ds:uri="http://schemas.microsoft.com/sharepoint/v3/contenttype/forms"/>
+    <ds:schemaRef ds:uri="http://schemas.microsoft.com/office/2006/metadata/properties"/>
+    <ds:schemaRef ds:uri="http://schemas.microsoft.com/office/infopath/2007/PartnerControls"/>
+    <ds:schemaRef ds:uri="a8fb7a21-a572-453d-8e18-3fb505ed7873"/>
   </ds:schemaRefs>
 </ds:datastoreItem>
 </file>
@@ -7551,11 +7425,9 @@
 </file>
 
 <file path=customXml/itemProps3.xml><?xml version="1.0" encoding="utf-8"?>
-<ds:datastoreItem xmlns:ds="http://schemas.openxmlformats.org/officeDocument/2006/customXml" ds:itemID="{721FD5EA-7FE2-4176-8ED2-817DE4DCCA56}">
+<ds:datastoreItem xmlns:ds="http://schemas.openxmlformats.org/officeDocument/2006/customXml" ds:itemID="{1AFAD477-AF8B-4BA0-8167-9A438766733A}">
   <ds:schemaRefs>
-    <ds:schemaRef ds:uri="http://schemas.microsoft.com/office/2006/metadata/properties"/>
-    <ds:schemaRef ds:uri="http://schemas.microsoft.com/office/infopath/2007/PartnerControls"/>
-    <ds:schemaRef ds:uri="a8fb7a21-a572-453d-8e18-3fb505ed7873"/>
+    <ds:schemaRef ds:uri="http://schemas.microsoft.com/sharepoint/v3/contenttype/forms"/>
   </ds:schemaRefs>
 </ds:datastoreItem>
 </file>
</xml_diff>